<commit_message>
added new image and updated my gradual condition files
</commit_message>
<xml_diff>
--- a/my_notes/health/alopecia_areata/my_gradual_condition.docx
+++ b/my_notes/health/alopecia_areata/my_gradual_condition.docx
@@ -10,10 +10,10 @@
         <mc:AlternateContent>
           <mc:Choice Requires="wps">
             <w:drawing>
-              <wp:anchor distT="0" distB="0" distL="114300" distR="114300" simplePos="0" relativeHeight="251661312" behindDoc="0" locked="0" layoutInCell="1" allowOverlap="1" wp14:anchorId="5BE5E66E" wp14:editId="210CF66D">
+              <wp:anchor distT="0" distB="0" distL="114300" distR="114300" simplePos="0" relativeHeight="251663360" behindDoc="0" locked="0" layoutInCell="1" allowOverlap="1" wp14:anchorId="47DACF53" wp14:editId="40349A70">
                 <wp:simplePos x="0" y="0"/>
                 <wp:positionH relativeFrom="column">
-                  <wp:posOffset>1819275</wp:posOffset>
+                  <wp:posOffset>3648075</wp:posOffset>
                 </wp:positionH>
                 <wp:positionV relativeFrom="paragraph">
                   <wp:posOffset>0</wp:posOffset>
@@ -21,7 +21,7 @@
                 <wp:extent cx="1828800" cy="2390775"/>
                 <wp:effectExtent l="0" t="0" r="0" b="9525"/>
                 <wp:wrapNone/>
-                <wp:docPr id="2" name="Rectangle 2"/>
+                <wp:docPr id="3" name="Rectangle 3"/>
                 <wp:cNvGraphicFramePr/>
                 <a:graphic xmlns:a="http://schemas.openxmlformats.org/drawingml/2006/main">
                   <a:graphicData uri="http://schemas.microsoft.com/office/word/2010/wordprocessingShape">
@@ -83,7 +83,7 @@
           </mc:Choice>
           <mc:Fallback>
             <w:pict>
-              <v:rect w14:anchorId="62297C21" id="Rectangle 2" o:spid="_x0000_s1026" style="position:absolute;margin-left:143.25pt;margin-top:0;width:2in;height:188.25pt;z-index:251661312;visibility:visible;mso-wrap-style:square;mso-height-percent:0;mso-wrap-distance-left:9pt;mso-wrap-distance-top:0;mso-wrap-distance-right:9pt;mso-wrap-distance-bottom:0;mso-position-horizontal:absolute;mso-position-horizontal-relative:text;mso-position-vertical:absolute;mso-position-vertical-relative:text;mso-height-percent:0;mso-height-relative:margin;v-text-anchor:middle" o:gfxdata="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" stroked="f" strokeweight="1pt">
+              <v:rect w14:anchorId="3E102972" id="Rectangle 3" o:spid="_x0000_s1026" style="position:absolute;margin-left:287.25pt;margin-top:0;width:2in;height:188.25pt;z-index:251663360;visibility:visible;mso-wrap-style:square;mso-height-percent:0;mso-wrap-distance-left:9pt;mso-wrap-distance-top:0;mso-wrap-distance-right:9pt;mso-wrap-distance-bottom:0;mso-position-horizontal:absolute;mso-position-horizontal-relative:text;mso-position-vertical:absolute;mso-position-vertical-relative:text;mso-height-percent:0;mso-height-relative:margin;v-text-anchor:middle" o:gfxdata="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" stroked="f" strokeweight="1pt">
                 <v:fill r:id="rId5" o:title="" recolor="t" rotate="t" type="frame"/>
               </v:rect>
             </w:pict>
@@ -97,10 +97,10 @@
         <mc:AlternateContent>
           <mc:Choice Requires="wps">
             <w:drawing>
-              <wp:anchor distT="0" distB="0" distL="114300" distR="114300" simplePos="0" relativeHeight="251659264" behindDoc="0" locked="0" layoutInCell="1" allowOverlap="1" wp14:anchorId="105EE234" wp14:editId="7744AF7B">
+              <wp:anchor distT="0" distB="0" distL="114300" distR="114300" simplePos="0" relativeHeight="251661312" behindDoc="0" locked="0" layoutInCell="1" allowOverlap="1" wp14:anchorId="5BE5E66E" wp14:editId="210CF66D">
                 <wp:simplePos x="0" y="0"/>
                 <wp:positionH relativeFrom="column">
-                  <wp:posOffset>-9525</wp:posOffset>
+                  <wp:posOffset>1819275</wp:posOffset>
                 </wp:positionH>
                 <wp:positionV relativeFrom="paragraph">
                   <wp:posOffset>0</wp:posOffset>
@@ -108,7 +108,7 @@
                 <wp:extent cx="1828800" cy="2390775"/>
                 <wp:effectExtent l="0" t="0" r="0" b="9525"/>
                 <wp:wrapNone/>
-                <wp:docPr id="1" name="Rectangle 1"/>
+                <wp:docPr id="2" name="Rectangle 2"/>
                 <wp:cNvGraphicFramePr/>
                 <a:graphic xmlns:a="http://schemas.openxmlformats.org/drawingml/2006/main">
                   <a:graphicData uri="http://schemas.microsoft.com/office/word/2010/wordprocessingShape">
@@ -162,13 +162,100 @@
                     </wps:wsp>
                   </a:graphicData>
                 </a:graphic>
+                <wp14:sizeRelV relativeFrom="margin">
+                  <wp14:pctHeight>0</wp14:pctHeight>
+                </wp14:sizeRelV>
+              </wp:anchor>
+            </w:drawing>
+          </mc:Choice>
+          <mc:Fallback>
+            <w:pict>
+              <v:rect w14:anchorId="62297C21" id="Rectangle 2" o:spid="_x0000_s1026" style="position:absolute;margin-left:143.25pt;margin-top:0;width:2in;height:188.25pt;z-index:251661312;visibility:visible;mso-wrap-style:square;mso-height-percent:0;mso-wrap-distance-left:9pt;mso-wrap-distance-top:0;mso-wrap-distance-right:9pt;mso-wrap-distance-bottom:0;mso-position-horizontal:absolute;mso-position-horizontal-relative:text;mso-position-vertical:absolute;mso-position-vertical-relative:text;mso-height-percent:0;mso-height-relative:margin;v-text-anchor:middle" o:gfxdata="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" stroked="f" strokeweight="1pt">
+                <v:fill r:id="rId7" o:title="" recolor="t" rotate="t" type="frame"/>
+              </v:rect>
+            </w:pict>
+          </mc:Fallback>
+        </mc:AlternateContent>
+      </w:r>
+      <w:r>
+        <w:rPr>
+          <w:noProof/>
+        </w:rPr>
+        <mc:AlternateContent>
+          <mc:Choice Requires="wps">
+            <w:drawing>
+              <wp:anchor distT="0" distB="0" distL="114300" distR="114300" simplePos="0" relativeHeight="251659264" behindDoc="0" locked="0" layoutInCell="1" allowOverlap="1" wp14:anchorId="105EE234" wp14:editId="7744AF7B">
+                <wp:simplePos x="0" y="0"/>
+                <wp:positionH relativeFrom="column">
+                  <wp:posOffset>-9525</wp:posOffset>
+                </wp:positionH>
+                <wp:positionV relativeFrom="paragraph">
+                  <wp:posOffset>0</wp:posOffset>
+                </wp:positionV>
+                <wp:extent cx="1828800" cy="2390775"/>
+                <wp:effectExtent l="0" t="0" r="0" b="9525"/>
+                <wp:wrapNone/>
+                <wp:docPr id="1" name="Rectangle 1"/>
+                <wp:cNvGraphicFramePr/>
+                <a:graphic xmlns:a="http://schemas.openxmlformats.org/drawingml/2006/main">
+                  <a:graphicData uri="http://schemas.microsoft.com/office/word/2010/wordprocessingShape">
+                    <wps:wsp>
+                      <wps:cNvSpPr/>
+                      <wps:spPr>
+                        <a:xfrm>
+                          <a:off x="0" y="0"/>
+                          <a:ext cx="1828800" cy="2390775"/>
+                        </a:xfrm>
+                        <a:prstGeom prst="rect">
+                          <a:avLst/>
+                        </a:prstGeom>
+                        <a:blipFill dpi="0" rotWithShape="1">
+                          <a:blip r:embed="rId8" cstate="print">
+                            <a:extLst>
+                              <a:ext uri="{28A0092B-C50C-407E-A947-70E740481C1C}">
+                                <a14:useLocalDpi xmlns:a14="http://schemas.microsoft.com/office/drawing/2010/main" val="0"/>
+                              </a:ext>
+                            </a:extLst>
+                          </a:blip>
+                          <a:srcRect/>
+                          <a:stretch>
+                            <a:fillRect/>
+                          </a:stretch>
+                        </a:blipFill>
+                        <a:ln>
+                          <a:noFill/>
+                        </a:ln>
+                      </wps:spPr>
+                      <wps:style>
+                        <a:lnRef idx="2">
+                          <a:schemeClr val="dk1"/>
+                        </a:lnRef>
+                        <a:fillRef idx="1">
+                          <a:schemeClr val="lt1"/>
+                        </a:fillRef>
+                        <a:effectRef idx="0">
+                          <a:schemeClr val="dk1"/>
+                        </a:effectRef>
+                        <a:fontRef idx="minor">
+                          <a:schemeClr val="dk1"/>
+                        </a:fontRef>
+                      </wps:style>
+                      <wps:bodyPr rot="0" spcFirstLastPara="0" vertOverflow="overflow" horzOverflow="overflow" vert="horz" wrap="square" lIns="91440" tIns="45720" rIns="91440" bIns="45720" numCol="1" spcCol="0" rtlCol="0" fromWordArt="0" anchor="ctr" anchorCtr="0" forceAA="0" compatLnSpc="1">
+                        <a:prstTxWarp prst="textNoShape">
+                          <a:avLst/>
+                        </a:prstTxWarp>
+                        <a:noAutofit/>
+                      </wps:bodyPr>
+                    </wps:wsp>
+                  </a:graphicData>
+                </a:graphic>
               </wp:anchor>
             </w:drawing>
           </mc:Choice>
           <mc:Fallback>
             <w:pict>
               <v:rect w14:anchorId="12900B2F" id="Rectangle 1" o:spid="_x0000_s1026" style="position:absolute;margin-left:-.75pt;margin-top:0;width:2in;height:188.25pt;z-index:251659264;visibility:visible;mso-wrap-style:square;mso-wrap-distance-left:9pt;mso-wrap-distance-top:0;mso-wrap-distance-right:9pt;mso-wrap-distance-bottom:0;mso-position-horizontal:absolute;mso-position-horizontal-relative:text;mso-position-vertical:absolute;mso-position-vertical-relative:text;v-text-anchor:middle" o:gfxdata="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" stroked="f" strokeweight="1pt">
-                <v:fill r:id="rId7" o:title="" recolor="t" rotate="t" type="frame"/>
+                <v:fill r:id="rId9" o:title="" recolor="t" rotate="t" type="frame"/>
               </v:rect>
             </w:pict>
           </mc:Fallback>

</xml_diff>

<commit_message>
updated my gradual condition file
</commit_message>
<xml_diff>
--- a/my_notes/health/alopecia_areata/my_gradual_condition.docx
+++ b/my_notes/health/alopecia_areata/my_gradual_condition.docx
@@ -10,10 +10,10 @@
         <mc:AlternateContent>
           <mc:Choice Requires="wps">
             <w:drawing>
-              <wp:anchor distT="0" distB="0" distL="114300" distR="114300" simplePos="0" relativeHeight="251663360" behindDoc="0" locked="0" layoutInCell="1" allowOverlap="1" wp14:anchorId="47DACF53" wp14:editId="40349A70">
+              <wp:anchor distT="0" distB="0" distL="114300" distR="114300" simplePos="0" relativeHeight="251665408" behindDoc="0" locked="0" layoutInCell="1" allowOverlap="1" wp14:anchorId="79E2CDEE" wp14:editId="151B10C0">
                 <wp:simplePos x="0" y="0"/>
                 <wp:positionH relativeFrom="column">
-                  <wp:posOffset>3648075</wp:posOffset>
+                  <wp:posOffset>5476875</wp:posOffset>
                 </wp:positionH>
                 <wp:positionV relativeFrom="paragraph">
                   <wp:posOffset>0</wp:posOffset>
@@ -21,7 +21,7 @@
                 <wp:extent cx="1828800" cy="2390775"/>
                 <wp:effectExtent l="0" t="0" r="0" b="9525"/>
                 <wp:wrapNone/>
-                <wp:docPr id="3" name="Rectangle 3"/>
+                <wp:docPr id="4" name="Rectangle 4"/>
                 <wp:cNvGraphicFramePr/>
                 <a:graphic xmlns:a="http://schemas.openxmlformats.org/drawingml/2006/main">
                   <a:graphicData uri="http://schemas.microsoft.com/office/word/2010/wordprocessingShape">
@@ -83,7 +83,7 @@
           </mc:Choice>
           <mc:Fallback>
             <w:pict>
-              <v:rect w14:anchorId="3E102972" id="Rectangle 3" o:spid="_x0000_s1026" style="position:absolute;margin-left:287.25pt;margin-top:0;width:2in;height:188.25pt;z-index:251663360;visibility:visible;mso-wrap-style:square;mso-height-percent:0;mso-wrap-distance-left:9pt;mso-wrap-distance-top:0;mso-wrap-distance-right:9pt;mso-wrap-distance-bottom:0;mso-position-horizontal:absolute;mso-position-horizontal-relative:text;mso-position-vertical:absolute;mso-position-vertical-relative:text;mso-height-percent:0;mso-height-relative:margin;v-text-anchor:middle" o:gfxdata="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" stroked="f" strokeweight="1pt">
+              <v:rect w14:anchorId="2C60173A" id="Rectangle 4" o:spid="_x0000_s1026" style="position:absolute;margin-left:431.25pt;margin-top:0;width:2in;height:188.25pt;z-index:251665408;visibility:visible;mso-wrap-style:square;mso-height-percent:0;mso-wrap-distance-left:9pt;mso-wrap-distance-top:0;mso-wrap-distance-right:9pt;mso-wrap-distance-bottom:0;mso-position-horizontal:absolute;mso-position-horizontal-relative:text;mso-position-vertical:absolute;mso-position-vertical-relative:text;mso-height-percent:0;mso-height-relative:margin;v-text-anchor:middle" o:gfxdata="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" stroked="f" strokeweight="1pt">
                 <v:fill r:id="rId5" o:title="" recolor="t" rotate="t" type="frame"/>
               </v:rect>
             </w:pict>
@@ -97,10 +97,10 @@
         <mc:AlternateContent>
           <mc:Choice Requires="wps">
             <w:drawing>
-              <wp:anchor distT="0" distB="0" distL="114300" distR="114300" simplePos="0" relativeHeight="251661312" behindDoc="0" locked="0" layoutInCell="1" allowOverlap="1" wp14:anchorId="5BE5E66E" wp14:editId="210CF66D">
+              <wp:anchor distT="0" distB="0" distL="114300" distR="114300" simplePos="0" relativeHeight="251663360" behindDoc="0" locked="0" layoutInCell="1" allowOverlap="1" wp14:anchorId="47DACF53" wp14:editId="40349A70">
                 <wp:simplePos x="0" y="0"/>
                 <wp:positionH relativeFrom="column">
-                  <wp:posOffset>1819275</wp:posOffset>
+                  <wp:posOffset>3648075</wp:posOffset>
                 </wp:positionH>
                 <wp:positionV relativeFrom="paragraph">
                   <wp:posOffset>0</wp:posOffset>
@@ -108,7 +108,7 @@
                 <wp:extent cx="1828800" cy="2390775"/>
                 <wp:effectExtent l="0" t="0" r="0" b="9525"/>
                 <wp:wrapNone/>
-                <wp:docPr id="2" name="Rectangle 2"/>
+                <wp:docPr id="3" name="Rectangle 3"/>
                 <wp:cNvGraphicFramePr/>
                 <a:graphic xmlns:a="http://schemas.openxmlformats.org/drawingml/2006/main">
                   <a:graphicData uri="http://schemas.microsoft.com/office/word/2010/wordprocessingShape">
@@ -170,7 +170,7 @@
           </mc:Choice>
           <mc:Fallback>
             <w:pict>
-              <v:rect w14:anchorId="62297C21" id="Rectangle 2" o:spid="_x0000_s1026" style="position:absolute;margin-left:143.25pt;margin-top:0;width:2in;height:188.25pt;z-index:251661312;visibility:visible;mso-wrap-style:square;mso-height-percent:0;mso-wrap-distance-left:9pt;mso-wrap-distance-top:0;mso-wrap-distance-right:9pt;mso-wrap-distance-bottom:0;mso-position-horizontal:absolute;mso-position-horizontal-relative:text;mso-position-vertical:absolute;mso-position-vertical-relative:text;mso-height-percent:0;mso-height-relative:margin;v-text-anchor:middle" o:gfxdata="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" stroked="f" strokeweight="1pt">
+              <v:rect w14:anchorId="3E102972" id="Rectangle 3" o:spid="_x0000_s1026" style="position:absolute;margin-left:287.25pt;margin-top:0;width:2in;height:188.25pt;z-index:251663360;visibility:visible;mso-wrap-style:square;mso-height-percent:0;mso-wrap-distance-left:9pt;mso-wrap-distance-top:0;mso-wrap-distance-right:9pt;mso-wrap-distance-bottom:0;mso-position-horizontal:absolute;mso-position-horizontal-relative:text;mso-position-vertical:absolute;mso-position-vertical-relative:text;mso-height-percent:0;mso-height-relative:margin;v-text-anchor:middle" o:gfxdata="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" stroked="f" strokeweight="1pt">
                 <v:fill r:id="rId7" o:title="" recolor="t" rotate="t" type="frame"/>
               </v:rect>
             </w:pict>
@@ -184,10 +184,10 @@
         <mc:AlternateContent>
           <mc:Choice Requires="wps">
             <w:drawing>
-              <wp:anchor distT="0" distB="0" distL="114300" distR="114300" simplePos="0" relativeHeight="251659264" behindDoc="0" locked="0" layoutInCell="1" allowOverlap="1" wp14:anchorId="105EE234" wp14:editId="7744AF7B">
+              <wp:anchor distT="0" distB="0" distL="114300" distR="114300" simplePos="0" relativeHeight="251661312" behindDoc="0" locked="0" layoutInCell="1" allowOverlap="1" wp14:anchorId="5BE5E66E" wp14:editId="210CF66D">
                 <wp:simplePos x="0" y="0"/>
                 <wp:positionH relativeFrom="column">
-                  <wp:posOffset>-9525</wp:posOffset>
+                  <wp:posOffset>1819275</wp:posOffset>
                 </wp:positionH>
                 <wp:positionV relativeFrom="paragraph">
                   <wp:posOffset>0</wp:posOffset>
@@ -195,7 +195,7 @@
                 <wp:extent cx="1828800" cy="2390775"/>
                 <wp:effectExtent l="0" t="0" r="0" b="9525"/>
                 <wp:wrapNone/>
-                <wp:docPr id="1" name="Rectangle 1"/>
+                <wp:docPr id="2" name="Rectangle 2"/>
                 <wp:cNvGraphicFramePr/>
                 <a:graphic xmlns:a="http://schemas.openxmlformats.org/drawingml/2006/main">
                   <a:graphicData uri="http://schemas.microsoft.com/office/word/2010/wordprocessingShape">
@@ -249,13 +249,100 @@
                     </wps:wsp>
                   </a:graphicData>
                 </a:graphic>
+                <wp14:sizeRelV relativeFrom="margin">
+                  <wp14:pctHeight>0</wp14:pctHeight>
+                </wp14:sizeRelV>
+              </wp:anchor>
+            </w:drawing>
+          </mc:Choice>
+          <mc:Fallback>
+            <w:pict>
+              <v:rect w14:anchorId="62297C21" id="Rectangle 2" o:spid="_x0000_s1026" style="position:absolute;margin-left:143.25pt;margin-top:0;width:2in;height:188.25pt;z-index:251661312;visibility:visible;mso-wrap-style:square;mso-height-percent:0;mso-wrap-distance-left:9pt;mso-wrap-distance-top:0;mso-wrap-distance-right:9pt;mso-wrap-distance-bottom:0;mso-position-horizontal:absolute;mso-position-horizontal-relative:text;mso-position-vertical:absolute;mso-position-vertical-relative:text;mso-height-percent:0;mso-height-relative:margin;v-text-anchor:middle" o:gfxdata="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" stroked="f" strokeweight="1pt">
+                <v:fill r:id="rId9" o:title="" recolor="t" rotate="t" type="frame"/>
+              </v:rect>
+            </w:pict>
+          </mc:Fallback>
+        </mc:AlternateContent>
+      </w:r>
+      <w:r>
+        <w:rPr>
+          <w:noProof/>
+        </w:rPr>
+        <mc:AlternateContent>
+          <mc:Choice Requires="wps">
+            <w:drawing>
+              <wp:anchor distT="0" distB="0" distL="114300" distR="114300" simplePos="0" relativeHeight="251659264" behindDoc="0" locked="0" layoutInCell="1" allowOverlap="1" wp14:anchorId="105EE234" wp14:editId="7744AF7B">
+                <wp:simplePos x="0" y="0"/>
+                <wp:positionH relativeFrom="column">
+                  <wp:posOffset>-9525</wp:posOffset>
+                </wp:positionH>
+                <wp:positionV relativeFrom="paragraph">
+                  <wp:posOffset>0</wp:posOffset>
+                </wp:positionV>
+                <wp:extent cx="1828800" cy="2390775"/>
+                <wp:effectExtent l="0" t="0" r="0" b="9525"/>
+                <wp:wrapNone/>
+                <wp:docPr id="1" name="Rectangle 1"/>
+                <wp:cNvGraphicFramePr/>
+                <a:graphic xmlns:a="http://schemas.openxmlformats.org/drawingml/2006/main">
+                  <a:graphicData uri="http://schemas.microsoft.com/office/word/2010/wordprocessingShape">
+                    <wps:wsp>
+                      <wps:cNvSpPr/>
+                      <wps:spPr>
+                        <a:xfrm>
+                          <a:off x="0" y="0"/>
+                          <a:ext cx="1828800" cy="2390775"/>
+                        </a:xfrm>
+                        <a:prstGeom prst="rect">
+                          <a:avLst/>
+                        </a:prstGeom>
+                        <a:blipFill dpi="0" rotWithShape="1">
+                          <a:blip r:embed="rId10" cstate="print">
+                            <a:extLst>
+                              <a:ext uri="{28A0092B-C50C-407E-A947-70E740481C1C}">
+                                <a14:useLocalDpi xmlns:a14="http://schemas.microsoft.com/office/drawing/2010/main" val="0"/>
+                              </a:ext>
+                            </a:extLst>
+                          </a:blip>
+                          <a:srcRect/>
+                          <a:stretch>
+                            <a:fillRect/>
+                          </a:stretch>
+                        </a:blipFill>
+                        <a:ln>
+                          <a:noFill/>
+                        </a:ln>
+                      </wps:spPr>
+                      <wps:style>
+                        <a:lnRef idx="2">
+                          <a:schemeClr val="dk1"/>
+                        </a:lnRef>
+                        <a:fillRef idx="1">
+                          <a:schemeClr val="lt1"/>
+                        </a:fillRef>
+                        <a:effectRef idx="0">
+                          <a:schemeClr val="dk1"/>
+                        </a:effectRef>
+                        <a:fontRef idx="minor">
+                          <a:schemeClr val="dk1"/>
+                        </a:fontRef>
+                      </wps:style>
+                      <wps:bodyPr rot="0" spcFirstLastPara="0" vertOverflow="overflow" horzOverflow="overflow" vert="horz" wrap="square" lIns="91440" tIns="45720" rIns="91440" bIns="45720" numCol="1" spcCol="0" rtlCol="0" fromWordArt="0" anchor="ctr" anchorCtr="0" forceAA="0" compatLnSpc="1">
+                        <a:prstTxWarp prst="textNoShape">
+                          <a:avLst/>
+                        </a:prstTxWarp>
+                        <a:noAutofit/>
+                      </wps:bodyPr>
+                    </wps:wsp>
+                  </a:graphicData>
+                </a:graphic>
               </wp:anchor>
             </w:drawing>
           </mc:Choice>
           <mc:Fallback>
             <w:pict>
               <v:rect w14:anchorId="12900B2F" id="Rectangle 1" o:spid="_x0000_s1026" style="position:absolute;margin-left:-.75pt;margin-top:0;width:2in;height:188.25pt;z-index:251659264;visibility:visible;mso-wrap-style:square;mso-wrap-distance-left:9pt;mso-wrap-distance-top:0;mso-wrap-distance-right:9pt;mso-wrap-distance-bottom:0;mso-position-horizontal:absolute;mso-position-horizontal-relative:text;mso-position-vertical:absolute;mso-position-vertical-relative:text;v-text-anchor:middle" o:gfxdata="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" stroked="f" strokeweight="1pt">
-                <v:fill r:id="rId9" o:title="" recolor="t" rotate="t" type="frame"/>
+                <v:fill r:id="rId11" o:title="" recolor="t" rotate="t" type="frame"/>
               </v:rect>
             </w:pict>
           </mc:Fallback>

</xml_diff>